<commit_message>
stabalized PCA according to the metagenome. Results are visually appealing in kmer space. Running an error analysis now.
</commit_message>
<xml_diff>
--- a/paper/Sagex.docx
+++ b/paper/Sagex.docx
@@ -948,6 +948,36 @@
       </w:r>
     </w:p>
     <w:p>
+      <w:pPr>
+        <w:rPr>
+          <w:b/>
+        </w:rPr>
+      </w:pPr>
+      <w:r>
+        <w:rPr>
+          <w:b/>
+        </w:rPr>
+        <w:t xml:space="preserve">TODO: Fig 3. Demonstration of </w:t>
+      </w:r>
+      <w:proofErr w:type="spellStart"/>
+      <w:r>
+        <w:rPr>
+          <w:b/>
+        </w:rPr>
+        <w:t>kmer</w:t>
+      </w:r>
+      <w:proofErr w:type="spellEnd"/>
+      <w:r>
+        <w:rPr>
+          <w:b/>
+        </w:rPr>
+        <w:t xml:space="preserve"> space signatures </w:t>
+      </w:r>
+      <w:bookmarkStart w:id="0" w:name="_GoBack"/>
+      <w:bookmarkEnd w:id="0"/>
+    </w:p>
+    <w:p/>
+    <w:p>
       <w:r>
         <w:rPr>
           <w:b/>
@@ -1009,15 +1039,101 @@
         <w:t xml:space="preserve">, </w:t>
       </w:r>
       <w:r>
-        <w:t xml:space="preserve">(see </w:t>
-      </w:r>
-      <w:r>
-        <w:t>http://www.nature.com/nbt/journal/v31/n12/full/nbt.2720.html</w:t>
-      </w:r>
-      <w:bookmarkStart w:id="0" w:name="_GoBack"/>
-      <w:bookmarkEnd w:id="0"/>
-      <w:r>
-        <w:t>)</w:t>
+        <w:t xml:space="preserve">three genomes were used: (1. genome) a completely assembled </w:t>
+      </w:r>
+      <w:proofErr w:type="spellStart"/>
+      <w:r>
+        <w:t>EColi</w:t>
+      </w:r>
+      <w:proofErr w:type="spellEnd"/>
+      <w:r>
+        <w:t xml:space="preserve"> mg1655 </w:t>
+      </w:r>
+      <w:proofErr w:type="gramStart"/>
+      <w:r>
+        <w:t>genome[</w:t>
+      </w:r>
+      <w:proofErr w:type="gramEnd"/>
+      <w:r>
+        <w:t xml:space="preserve">cite NCBI source!], (2. SAG) an </w:t>
+      </w:r>
+      <w:proofErr w:type="spellStart"/>
+      <w:r>
+        <w:t>EColi</w:t>
+      </w:r>
+      <w:proofErr w:type="spellEnd"/>
+      <w:r>
+        <w:t xml:space="preserve"> mg1655 SAG [2], and (3. </w:t>
+      </w:r>
+      <w:proofErr w:type="spellStart"/>
+      <w:r>
+        <w:t>metagenome</w:t>
+      </w:r>
+      <w:proofErr w:type="spellEnd"/>
+      <w:r>
+        <w:t xml:space="preserve">) a </w:t>
+      </w:r>
+      <w:proofErr w:type="spellStart"/>
+      <w:r>
+        <w:t>Saanich</w:t>
+      </w:r>
+      <w:proofErr w:type="spellEnd"/>
+      <w:r>
+        <w:t xml:space="preserve"> Inlet </w:t>
+      </w:r>
+      <w:proofErr w:type="spellStart"/>
+      <w:r>
+        <w:t>metagenome</w:t>
+      </w:r>
+      <w:proofErr w:type="spellEnd"/>
+      <w:r>
+        <w:t xml:space="preserve"> from which we do not expect </w:t>
+      </w:r>
+      <w:proofErr w:type="spellStart"/>
+      <w:r>
+        <w:t>EColi</w:t>
+      </w:r>
+      <w:proofErr w:type="spellEnd"/>
+      <w:r>
+        <w:t xml:space="preserve"> mg1655 to occur.</w:t>
+      </w:r>
+      <w:r>
+        <w:t xml:space="preserve"> The SAG-genome pair was selected because it is a lab-cultivated strain and thus has minimal genome differences.</w:t>
+      </w:r>
+      <w:r>
+        <w:t xml:space="preserve"> The SAG was used to train </w:t>
+      </w:r>
+      <w:proofErr w:type="spellStart"/>
+      <w:r>
+        <w:t>Sagex</w:t>
+      </w:r>
+      <w:proofErr w:type="spellEnd"/>
+      <w:r>
+        <w:t xml:space="preserve">. </w:t>
+      </w:r>
+      <w:proofErr w:type="spellStart"/>
+      <w:r>
+        <w:t>Contigs</w:t>
+      </w:r>
+      <w:proofErr w:type="spellEnd"/>
+      <w:r>
+        <w:t xml:space="preserve"> generated from the genome were labeled as correct hits. </w:t>
+      </w:r>
+      <w:proofErr w:type="spellStart"/>
+      <w:r>
+        <w:t>Contigs</w:t>
+      </w:r>
+      <w:proofErr w:type="spellEnd"/>
+      <w:r>
+        <w:t xml:space="preserve"> from the </w:t>
+      </w:r>
+      <w:proofErr w:type="spellStart"/>
+      <w:r>
+        <w:t>metagnome</w:t>
+      </w:r>
+      <w:proofErr w:type="spellEnd"/>
+      <w:r>
+        <w:t xml:space="preserve"> were labeled as false hits.</w:t>
       </w:r>
     </w:p>
     <w:p/>
@@ -1031,7 +1147,10 @@
         <w:autoSpaceDN w:val="0"/>
         <w:adjustRightInd w:val="0"/>
         <w:rPr>
-          <w:sz w:val="20"/>
+          <w:rFonts w:cs="Arial"/>
+          <w:color w:val="262626"/>
+          <w:sz w:val="20"/>
+          <w:szCs w:val="28"/>
         </w:rPr>
       </w:pPr>
       <w:r>
@@ -1189,6 +1308,169 @@
           <w:szCs w:val="28"/>
         </w:rPr>
         <w:t>Received 11 November 2012. Accepted 13 April 2013. Published 14 May 2013</w:t>
+      </w:r>
+    </w:p>
+    <w:p>
+      <w:pPr>
+        <w:widowControl w:val="0"/>
+        <w:autoSpaceDE w:val="0"/>
+        <w:autoSpaceDN w:val="0"/>
+        <w:adjustRightInd w:val="0"/>
+        <w:rPr>
+          <w:rFonts w:cs="Arial"/>
+          <w:color w:val="262626"/>
+          <w:sz w:val="20"/>
+          <w:szCs w:val="28"/>
+        </w:rPr>
+      </w:pPr>
+    </w:p>
+    <w:p>
+      <w:pPr>
+        <w:widowControl w:val="0"/>
+        <w:autoSpaceDE w:val="0"/>
+        <w:autoSpaceDN w:val="0"/>
+        <w:adjustRightInd w:val="0"/>
+        <w:rPr>
+          <w:rFonts w:ascii="Cambria" w:hAnsi="Cambria"/>
+        </w:rPr>
+      </w:pPr>
+      <w:r>
+        <w:rPr>
+          <w:rFonts w:ascii="Cambria" w:hAnsi="Cambria" w:cs="Arial"/>
+          <w:color w:val="262626"/>
+        </w:rPr>
+        <w:t xml:space="preserve">[2] Jeff </w:t>
+      </w:r>
+      <w:proofErr w:type="spellStart"/>
+      <w:r>
+        <w:rPr>
+          <w:rFonts w:ascii="Cambria" w:hAnsi="Cambria" w:cs="Arial"/>
+          <w:color w:val="262626"/>
+        </w:rPr>
+        <w:t>Gole</w:t>
+      </w:r>
+      <w:proofErr w:type="spellEnd"/>
+      <w:r>
+        <w:rPr>
+          <w:rFonts w:ascii="Cambria" w:hAnsi="Cambria" w:cs="Arial"/>
+          <w:color w:val="262626"/>
+        </w:rPr>
+        <w:t xml:space="preserve"> et al. “</w:t>
+      </w:r>
+      <w:r>
+        <w:rPr>
+          <w:rFonts w:ascii="Cambria" w:hAnsi="Cambria" w:cs="Arial"/>
+          <w:color w:val="1A1A1A"/>
+        </w:rPr>
+        <w:t xml:space="preserve">Massively parallel polymerase cloning and genome sequencing of single cells using </w:t>
+      </w:r>
+      <w:proofErr w:type="spellStart"/>
+      <w:r>
+        <w:rPr>
+          <w:rFonts w:ascii="Cambria" w:hAnsi="Cambria" w:cs="Arial"/>
+          <w:color w:val="1A1A1A"/>
+        </w:rPr>
+        <w:t>nanoliter</w:t>
+      </w:r>
+      <w:proofErr w:type="spellEnd"/>
+      <w:r>
+        <w:rPr>
+          <w:rFonts w:ascii="Cambria" w:hAnsi="Cambria" w:cs="Arial"/>
+          <w:color w:val="1A1A1A"/>
+        </w:rPr>
+        <w:t xml:space="preserve"> </w:t>
+      </w:r>
+      <w:proofErr w:type="spellStart"/>
+      <w:r>
+        <w:rPr>
+          <w:rFonts w:ascii="Cambria" w:hAnsi="Cambria" w:cs="Arial"/>
+          <w:color w:val="1A1A1A"/>
+        </w:rPr>
+        <w:t>microwells</w:t>
+      </w:r>
+      <w:proofErr w:type="spellEnd"/>
+      <w:r>
+        <w:rPr>
+          <w:rFonts w:ascii="Cambria" w:hAnsi="Cambria" w:cs="Arial"/>
+          <w:color w:val="262626"/>
+        </w:rPr>
+        <w:t xml:space="preserve">” </w:t>
+      </w:r>
+      <w:r>
+        <w:rPr>
+          <w:rFonts w:ascii="Cambria" w:hAnsi="Cambria" w:cs="Arial"/>
+          <w:i/>
+          <w:iCs/>
+          <w:color w:val="262626"/>
+        </w:rPr>
+        <w:t>Nature Biotechnology</w:t>
+      </w:r>
+      <w:r>
+        <w:rPr>
+          <w:rFonts w:ascii="Cambria" w:hAnsi="Cambria" w:cs="Arial"/>
+          <w:color w:val="262626"/>
+        </w:rPr>
+        <w:t xml:space="preserve"> </w:t>
+      </w:r>
+      <w:r>
+        <w:rPr>
+          <w:rFonts w:ascii="Cambria" w:hAnsi="Cambria" w:cs="Arial"/>
+          <w:b/>
+          <w:bCs/>
+          <w:color w:val="262626"/>
+        </w:rPr>
+        <w:t>31</w:t>
+      </w:r>
+      <w:r>
+        <w:rPr>
+          <w:rFonts w:ascii="Cambria" w:hAnsi="Cambria" w:cs="Arial"/>
+          <w:color w:val="262626"/>
+        </w:rPr>
+        <w:t>, 1126–1132 (2013) doi</w:t>
+      </w:r>
+      <w:proofErr w:type="gramStart"/>
+      <w:r>
+        <w:rPr>
+          <w:rFonts w:ascii="Cambria" w:hAnsi="Cambria" w:cs="Arial"/>
+          <w:color w:val="262626"/>
+        </w:rPr>
+        <w:t>:10.1038</w:t>
+      </w:r>
+      <w:proofErr w:type="gramEnd"/>
+      <w:r>
+        <w:rPr>
+          <w:rFonts w:ascii="Cambria" w:hAnsi="Cambria" w:cs="Arial"/>
+          <w:color w:val="262626"/>
+        </w:rPr>
+        <w:t>/nbt.2720</w:t>
+      </w:r>
+      <w:r>
+        <w:rPr>
+          <w:rFonts w:ascii="Cambria" w:hAnsi="Cambria" w:cs="Arial"/>
+          <w:color w:val="262626"/>
+        </w:rPr>
+        <w:t xml:space="preserve"> </w:t>
+      </w:r>
+      <w:r>
+        <w:rPr>
+          <w:rFonts w:ascii="Cambria" w:hAnsi="Cambria" w:cs="Arial"/>
+          <w:color w:val="262626"/>
+        </w:rPr>
+        <w:t xml:space="preserve">Received 23 April 2013 Accepted 13 September 2013 Published online 10 </w:t>
+      </w:r>
+      <w:r>
+        <w:rPr>
+          <w:rFonts w:ascii="Cambria" w:hAnsi="Cambria" w:cs="Arial"/>
+          <w:color w:val="262626"/>
+        </w:rPr>
+        <w:t>N</w:t>
+      </w:r>
+      <w:r>
+        <w:rPr>
+          <w:rFonts w:ascii="Cambria" w:hAnsi="Cambria" w:cs="Arial"/>
+          <w:color w:val="262626"/>
+        </w:rPr>
+        <w:t>ovember 2013</w:t>
       </w:r>
     </w:p>
     <w:p/>

</xml_diff>